<commit_message>
adding task outline to word document JD
</commit_message>
<xml_diff>
--- a/Project -1 G11.docx
+++ b/Project -1 G11.docx
@@ -51,8 +51,8 @@
         <w:tblLook w:val="04A0" w:firstRow="1" w:lastRow="0" w:firstColumn="1" w:lastColumn="0" w:noHBand="0" w:noVBand="1"/>
       </w:tblPr>
       <w:tblGrid>
-        <w:gridCol w:w="578"/>
-        <w:gridCol w:w="8772"/>
+        <w:gridCol w:w="1912"/>
+        <w:gridCol w:w="7438"/>
       </w:tblGrid>
       <w:tr>
         <w:trPr>
@@ -459,14 +459,7 @@
                 <w:sz w:val="24"/>
                 <w:szCs w:val="24"/>
               </w:rPr>
-              <w:t xml:space="preserve"> covid cases and </w:t>
-            </w:r>
-            <w:r>
-              <w:rPr>
-                <w:sz w:val="24"/>
-                <w:szCs w:val="24"/>
-              </w:rPr>
-              <w:t>population density;</w:t>
+              <w:t xml:space="preserve"> covid cases and population density;</w:t>
             </w:r>
             <w:r>
               <w:rPr>
@@ -647,8 +640,35 @@
           </w:tcPr>
           <w:p>
             <w:pPr>
+              <w:pStyle w:val="ListParagraph"/>
+              <w:numPr>
+                <w:ilvl w:val="0"/>
+                <w:numId w:val="3"/>
+              </w:numPr>
               <w:jc w:val="center"/>
             </w:pPr>
+            <w:r>
+              <w:t>Pankaj 2. Pankaj 3. Patricia 4. Tobias 5. Jennifer</w:t>
+            </w:r>
+          </w:p>
+          <w:p>
+            <w:pPr>
+              <w:pStyle w:val="ListParagraph"/>
+            </w:pPr>
+            <w:r>
+              <w:t>Presentation outline: Jennifer, individual completion of slide content</w:t>
+            </w:r>
+          </w:p>
+          <w:p>
+            <w:pPr>
+              <w:pStyle w:val="ListParagraph"/>
+              <w:rPr>
+                <w:rStyle w:val="SubtleEmphasis"/>
+              </w:rPr>
+            </w:pPr>
+            <w:r>
+              <w:t>API individual data analysis and branch pushes in zoom/class sessions</w:t>
+            </w:r>
           </w:p>
         </w:tc>
       </w:tr>
@@ -667,6 +687,95 @@
 <file path=word/numbering.xml><?xml version="1.0" encoding="utf-8"?>
 <w:numbering xmlns:wpc="http://schemas.microsoft.com/office/word/2010/wordprocessingCanvas" xmlns:cx="http://schemas.microsoft.com/office/drawing/2014/chartex" xmlns:cx1="http://schemas.microsoft.com/office/drawing/2015/9/8/chartex" xmlns:cx2="http://schemas.microsoft.com/office/drawing/2015/10/21/chartex" xmlns:cx3="http://schemas.microsoft.com/office/drawing/2016/5/9/chartex" xmlns:cx4="http://schemas.microsoft.com/office/drawing/2016/5/10/chartex" xmlns:cx5="http://schemas.microsoft.com/office/drawing/2016/5/11/chartex" xmlns:cx6="http://schemas.microsoft.com/office/drawing/2016/5/12/chartex" xmlns:cx7="http://schemas.microsoft.com/office/drawing/2016/5/13/chartex" xmlns:cx8="http://schemas.microsoft.com/office/drawing/2016/5/14/chartex" xmlns:mc="http://schemas.openxmlformats.org/markup-compatibility/2006" xmlns:aink="http://schemas.microsoft.com/office/drawing/2016/ink" xmlns:am3d="http://schemas.microsoft.com/office/drawing/2017/model3d" xmlns:o="urn:schemas-microsoft-com:office:office" xmlns:r="http://schemas.openxmlformats.org/officeDocument/2006/relationships" xmlns:m="http://schemas.openxmlformats.org/officeDocument/2006/math" xmlns:v="urn:schemas-microsoft-com:vml" xmlns:wp14="http://schemas.microsoft.com/office/word/2010/wordprocessingDrawing" xmlns:wp="http://schemas.openxmlformats.org/drawingml/2006/wordprocessingDrawing" xmlns:w10="urn:schemas-microsoft-com:office:word" xmlns:w="http://schemas.openxmlformats.org/wordprocessingml/2006/main" xmlns:w14="http://schemas.microsoft.com/office/word/2010/wordml" xmlns:w15="http://schemas.microsoft.com/office/word/2012/wordml" xmlns:w16cex="http://schemas.microsoft.com/office/word/2018/wordml/cex" xmlns:w16cid="http://schemas.microsoft.com/office/word/2016/wordml/cid" xmlns:w16="http://schemas.microsoft.com/office/word/2018/wordml" xmlns:w16se="http://schemas.microsoft.com/office/word/2015/wordml/symex" xmlns:wpg="http://schemas.microsoft.com/office/word/2010/wordprocessingGroup" xmlns:wpi="http://schemas.microsoft.com/office/word/2010/wordprocessingInk" xmlns:wne="http://schemas.microsoft.com/office/word/2006/wordml" xmlns:wps="http://schemas.microsoft.com/office/word/2010/wordprocessingShape" mc:Ignorable="w14 w15 w16se w16cid w16 w16cex wp14">
   <w:abstractNum w:abstractNumId="0" w15:restartNumberingAfterBreak="0">
+    <w:nsid w:val="051E08A3"/>
+    <w:multiLevelType w:val="hybridMultilevel"/>
+    <w:tmpl w:val="E27071C6"/>
+    <w:lvl w:ilvl="0" w:tplc="0409000F">
+      <w:start w:val="1"/>
+      <w:numFmt w:val="decimal"/>
+      <w:lvlText w:val="%1."/>
+      <w:lvlJc w:val="left"/>
+      <w:pPr>
+        <w:ind w:left="720" w:hanging="360"/>
+      </w:pPr>
+      <w:rPr>
+        <w:rFonts w:hint="default"/>
+      </w:rPr>
+    </w:lvl>
+    <w:lvl w:ilvl="1" w:tplc="04090019" w:tentative="1">
+      <w:start w:val="1"/>
+      <w:numFmt w:val="lowerLetter"/>
+      <w:lvlText w:val="%2."/>
+      <w:lvlJc w:val="left"/>
+      <w:pPr>
+        <w:ind w:left="1440" w:hanging="360"/>
+      </w:pPr>
+    </w:lvl>
+    <w:lvl w:ilvl="2" w:tplc="0409001B" w:tentative="1">
+      <w:start w:val="1"/>
+      <w:numFmt w:val="lowerRoman"/>
+      <w:lvlText w:val="%3."/>
+      <w:lvlJc w:val="right"/>
+      <w:pPr>
+        <w:ind w:left="2160" w:hanging="180"/>
+      </w:pPr>
+    </w:lvl>
+    <w:lvl w:ilvl="3" w:tplc="0409000F" w:tentative="1">
+      <w:start w:val="1"/>
+      <w:numFmt w:val="decimal"/>
+      <w:lvlText w:val="%4."/>
+      <w:lvlJc w:val="left"/>
+      <w:pPr>
+        <w:ind w:left="2880" w:hanging="360"/>
+      </w:pPr>
+    </w:lvl>
+    <w:lvl w:ilvl="4" w:tplc="04090019" w:tentative="1">
+      <w:start w:val="1"/>
+      <w:numFmt w:val="lowerLetter"/>
+      <w:lvlText w:val="%5."/>
+      <w:lvlJc w:val="left"/>
+      <w:pPr>
+        <w:ind w:left="3600" w:hanging="360"/>
+      </w:pPr>
+    </w:lvl>
+    <w:lvl w:ilvl="5" w:tplc="0409001B" w:tentative="1">
+      <w:start w:val="1"/>
+      <w:numFmt w:val="lowerRoman"/>
+      <w:lvlText w:val="%6."/>
+      <w:lvlJc w:val="right"/>
+      <w:pPr>
+        <w:ind w:left="4320" w:hanging="180"/>
+      </w:pPr>
+    </w:lvl>
+    <w:lvl w:ilvl="6" w:tplc="0409000F" w:tentative="1">
+      <w:start w:val="1"/>
+      <w:numFmt w:val="decimal"/>
+      <w:lvlText w:val="%7."/>
+      <w:lvlJc w:val="left"/>
+      <w:pPr>
+        <w:ind w:left="5040" w:hanging="360"/>
+      </w:pPr>
+    </w:lvl>
+    <w:lvl w:ilvl="7" w:tplc="04090019" w:tentative="1">
+      <w:start w:val="1"/>
+      <w:numFmt w:val="lowerLetter"/>
+      <w:lvlText w:val="%8."/>
+      <w:lvlJc w:val="left"/>
+      <w:pPr>
+        <w:ind w:left="5760" w:hanging="360"/>
+      </w:pPr>
+    </w:lvl>
+    <w:lvl w:ilvl="8" w:tplc="0409001B" w:tentative="1">
+      <w:start w:val="1"/>
+      <w:numFmt w:val="lowerRoman"/>
+      <w:lvlText w:val="%9."/>
+      <w:lvlJc w:val="right"/>
+      <w:pPr>
+        <w:ind w:left="6480" w:hanging="180"/>
+      </w:pPr>
+    </w:lvl>
+  </w:abstractNum>
+  <w:abstractNum w:abstractNumId="1" w15:restartNumberingAfterBreak="0">
     <w:nsid w:val="1CFB0D82"/>
     <w:multiLevelType w:val="hybridMultilevel"/>
     <w:tmpl w:val="B6F2D71E"/>
@@ -752,7 +861,7 @@
       </w:pPr>
     </w:lvl>
   </w:abstractNum>
-  <w:abstractNum w:abstractNumId="1" w15:restartNumberingAfterBreak="0">
+  <w:abstractNum w:abstractNumId="2" w15:restartNumberingAfterBreak="0">
     <w:nsid w:val="7A1F3FA4"/>
     <w:multiLevelType w:val="hybridMultilevel"/>
     <w:tmpl w:val="A426DC62"/>
@@ -839,10 +948,13 @@
     </w:lvl>
   </w:abstractNum>
   <w:num w:numId="1">
-    <w:abstractNumId w:val="0"/>
+    <w:abstractNumId w:val="1"/>
   </w:num>
   <w:num w:numId="2">
-    <w:abstractNumId w:val="1"/>
+    <w:abstractNumId w:val="2"/>
+  </w:num>
+  <w:num w:numId="3">
+    <w:abstractNumId w:val="0"/>
   </w:num>
 </w:numbering>
 </file>
@@ -1337,6 +1449,18 @@
       <w:contextualSpacing/>
     </w:pPr>
   </w:style>
+  <w:style w:type="character" w:styleId="SubtleEmphasis">
+    <w:name w:val="Subtle Emphasis"/>
+    <w:basedOn w:val="DefaultParagraphFont"/>
+    <w:uiPriority w:val="19"/>
+    <w:qFormat/>
+    <w:rsid w:val="00BE6593"/>
+    <w:rPr>
+      <w:i/>
+      <w:iCs/>
+      <w:color w:val="404040" w:themeColor="text1" w:themeTint="BF"/>
+    </w:rPr>
+  </w:style>
 </w:styles>
 </file>
 

</xml_diff>

<commit_message>
adding the word doc
</commit_message>
<xml_diff>
--- a/Project -1 G11.docx
+++ b/Project -1 G11.docx
@@ -73,7 +73,23 @@
                 <w:sz w:val="32"/>
                 <w:szCs w:val="32"/>
               </w:rPr>
-              <w:t>The Covid Conundrum</w:t>
+              <w:t xml:space="preserve">The </w:t>
+            </w:r>
+            <w:proofErr w:type="spellStart"/>
+            <w:r>
+              <w:rPr>
+                <w:sz w:val="32"/>
+                <w:szCs w:val="32"/>
+              </w:rPr>
+              <w:t>Covid</w:t>
+            </w:r>
+            <w:proofErr w:type="spellEnd"/>
+            <w:r>
+              <w:rPr>
+                <w:sz w:val="32"/>
+                <w:szCs w:val="32"/>
+              </w:rPr>
+              <w:t xml:space="preserve"> Conundrum</w:t>
             </w:r>
           </w:p>
         </w:tc>
@@ -124,8 +140,49 @@
                 <w:sz w:val="24"/>
                 <w:szCs w:val="24"/>
               </w:rPr>
-              <w:t>Jennifer Darby, Pankaj Tahiliani, Patricia Mobolade, Tobias Judd, Daniel Alaka</w:t>
-            </w:r>
+              <w:t xml:space="preserve">Jennifer Darby, Pankaj </w:t>
+            </w:r>
+            <w:proofErr w:type="spellStart"/>
+            <w:r>
+              <w:rPr>
+                <w:sz w:val="24"/>
+                <w:szCs w:val="24"/>
+              </w:rPr>
+              <w:t>Tahiliani</w:t>
+            </w:r>
+            <w:proofErr w:type="spellEnd"/>
+            <w:r>
+              <w:rPr>
+                <w:sz w:val="24"/>
+                <w:szCs w:val="24"/>
+              </w:rPr>
+              <w:t xml:space="preserve">, Patricia </w:t>
+            </w:r>
+            <w:proofErr w:type="spellStart"/>
+            <w:r>
+              <w:rPr>
+                <w:sz w:val="24"/>
+                <w:szCs w:val="24"/>
+              </w:rPr>
+              <w:t>Mobolade</w:t>
+            </w:r>
+            <w:proofErr w:type="spellEnd"/>
+            <w:r>
+              <w:rPr>
+                <w:sz w:val="24"/>
+                <w:szCs w:val="24"/>
+              </w:rPr>
+              <w:t xml:space="preserve">, Tobias Judd, Daniel </w:t>
+            </w:r>
+            <w:proofErr w:type="spellStart"/>
+            <w:r>
+              <w:rPr>
+                <w:sz w:val="24"/>
+                <w:szCs w:val="24"/>
+              </w:rPr>
+              <w:t>Alaka</w:t>
+            </w:r>
+            <w:proofErr w:type="spellEnd"/>
           </w:p>
         </w:tc>
       </w:tr>
@@ -244,7 +301,23 @@
                 <w:sz w:val="24"/>
                 <w:szCs w:val="24"/>
               </w:rPr>
-              <w:t xml:space="preserve"> in the United States to check for any correlation between covid cases and</w:t>
+              <w:t xml:space="preserve"> in the United States to check for any correlation between </w:t>
+            </w:r>
+            <w:proofErr w:type="spellStart"/>
+            <w:r>
+              <w:rPr>
+                <w:sz w:val="24"/>
+                <w:szCs w:val="24"/>
+              </w:rPr>
+              <w:t>covid</w:t>
+            </w:r>
+            <w:proofErr w:type="spellEnd"/>
+            <w:r>
+              <w:rPr>
+                <w:sz w:val="24"/>
+                <w:szCs w:val="24"/>
+              </w:rPr>
+              <w:t xml:space="preserve"> cases and</w:t>
             </w:r>
             <w:r>
               <w:rPr>
@@ -343,7 +416,31 @@
                 <w:sz w:val="24"/>
                 <w:szCs w:val="24"/>
               </w:rPr>
-              <w:t>areas that are highly affected by Covid cases</w:t>
+              <w:t xml:space="preserve">areas that are highly affected by </w:t>
+            </w:r>
+            <w:proofErr w:type="spellStart"/>
+            <w:r>
+              <w:rPr>
+                <w:sz w:val="24"/>
+                <w:szCs w:val="24"/>
+              </w:rPr>
+              <w:t>Covid</w:t>
+            </w:r>
+            <w:proofErr w:type="spellEnd"/>
+            <w:r>
+              <w:rPr>
+                <w:sz w:val="24"/>
+                <w:szCs w:val="24"/>
+              </w:rPr>
+              <w:t xml:space="preserve"> </w:t>
+            </w:r>
+            <w:proofErr w:type="gramStart"/>
+            <w:r>
+              <w:rPr>
+                <w:sz w:val="24"/>
+                <w:szCs w:val="24"/>
+              </w:rPr>
+              <w:t>cases</w:t>
             </w:r>
             <w:r>
               <w:rPr>
@@ -352,6 +449,7 @@
               </w:rPr>
               <w:t xml:space="preserve"> ?</w:t>
             </w:r>
+            <w:proofErr w:type="gramEnd"/>
             <w:r>
               <w:rPr>
                 <w:sz w:val="24"/>
@@ -384,7 +482,23 @@
                 <w:sz w:val="24"/>
                 <w:szCs w:val="24"/>
               </w:rPr>
-              <w:t xml:space="preserve"> covid cases and probability of wearing masks</w:t>
+              <w:t xml:space="preserve"> </w:t>
+            </w:r>
+            <w:proofErr w:type="spellStart"/>
+            <w:r>
+              <w:rPr>
+                <w:sz w:val="24"/>
+                <w:szCs w:val="24"/>
+              </w:rPr>
+              <w:t>covid</w:t>
+            </w:r>
+            <w:proofErr w:type="spellEnd"/>
+            <w:r>
+              <w:rPr>
+                <w:sz w:val="24"/>
+                <w:szCs w:val="24"/>
+              </w:rPr>
+              <w:t xml:space="preserve"> cases and probability of wearing masks</w:t>
             </w:r>
             <w:r>
               <w:rPr>
@@ -418,7 +532,23 @@
                 <w:sz w:val="24"/>
                 <w:szCs w:val="24"/>
               </w:rPr>
-              <w:t xml:space="preserve"> covid cases and </w:t>
+              <w:t xml:space="preserve"> </w:t>
+            </w:r>
+            <w:proofErr w:type="spellStart"/>
+            <w:r>
+              <w:rPr>
+                <w:sz w:val="24"/>
+                <w:szCs w:val="24"/>
+              </w:rPr>
+              <w:t>covid</w:t>
+            </w:r>
+            <w:proofErr w:type="spellEnd"/>
+            <w:r>
+              <w:rPr>
+                <w:sz w:val="24"/>
+                <w:szCs w:val="24"/>
+              </w:rPr>
+              <w:t xml:space="preserve"> cases and </w:t>
             </w:r>
             <w:r>
               <w:rPr>
@@ -459,7 +589,23 @@
                 <w:sz w:val="24"/>
                 <w:szCs w:val="24"/>
               </w:rPr>
-              <w:t xml:space="preserve"> covid cases and population density;</w:t>
+              <w:t xml:space="preserve"> </w:t>
+            </w:r>
+            <w:proofErr w:type="spellStart"/>
+            <w:r>
+              <w:rPr>
+                <w:sz w:val="24"/>
+                <w:szCs w:val="24"/>
+              </w:rPr>
+              <w:t>covid</w:t>
+            </w:r>
+            <w:proofErr w:type="spellEnd"/>
+            <w:r>
+              <w:rPr>
+                <w:sz w:val="24"/>
+                <w:szCs w:val="24"/>
+              </w:rPr>
+              <w:t xml:space="preserve"> cases and population density;</w:t>
             </w:r>
             <w:r>
               <w:rPr>
@@ -507,7 +653,23 @@
                 <w:sz w:val="24"/>
                 <w:szCs w:val="24"/>
               </w:rPr>
-              <w:t xml:space="preserve"> covid cases </w:t>
+              <w:t xml:space="preserve"> </w:t>
+            </w:r>
+            <w:proofErr w:type="spellStart"/>
+            <w:r>
+              <w:rPr>
+                <w:sz w:val="24"/>
+                <w:szCs w:val="24"/>
+              </w:rPr>
+              <w:t>covid</w:t>
+            </w:r>
+            <w:proofErr w:type="spellEnd"/>
+            <w:r>
+              <w:rPr>
+                <w:sz w:val="24"/>
+                <w:szCs w:val="24"/>
+              </w:rPr>
+              <w:t xml:space="preserve"> cases </w:t>
             </w:r>
             <w:r>
               <w:rPr>
@@ -591,8 +753,17 @@
                 <w:sz w:val="24"/>
                 <w:szCs w:val="24"/>
               </w:rPr>
-              <w:t>The New York Times and Dynata</w:t>
-            </w:r>
+              <w:t xml:space="preserve">The New York Times and </w:t>
+            </w:r>
+            <w:proofErr w:type="spellStart"/>
+            <w:r>
+              <w:rPr>
+                <w:sz w:val="24"/>
+                <w:szCs w:val="24"/>
+              </w:rPr>
+              <w:t>Dynata</w:t>
+            </w:r>
+            <w:proofErr w:type="spellEnd"/>
             <w:r>
               <w:rPr>
                 <w:sz w:val="24"/>

</xml_diff>

<commit_message>
Code updates and file clean-up
</commit_message>
<xml_diff>
--- a/Project -1 G11.docx
+++ b/Project -1 G11.docx
@@ -156,23 +156,7 @@
                 <w:sz w:val="24"/>
                 <w:szCs w:val="24"/>
               </w:rPr>
-              <w:t xml:space="preserve">, Patricia </w:t>
-            </w:r>
-            <w:proofErr w:type="spellStart"/>
-            <w:r>
-              <w:rPr>
-                <w:sz w:val="24"/>
-                <w:szCs w:val="24"/>
-              </w:rPr>
-              <w:t>Mobolade</w:t>
-            </w:r>
-            <w:proofErr w:type="spellEnd"/>
-            <w:r>
-              <w:rPr>
-                <w:sz w:val="24"/>
-                <w:szCs w:val="24"/>
-              </w:rPr>
-              <w:t xml:space="preserve">, Tobias Judd, Daniel </w:t>
+              <w:t xml:space="preserve">, Patricia Mobolade, Tobias Judd, Daniel </w:t>
             </w:r>
             <w:proofErr w:type="spellStart"/>
             <w:r>
@@ -388,35 +372,35 @@
                 <w:sz w:val="24"/>
                 <w:szCs w:val="24"/>
               </w:rPr>
-              <w:t xml:space="preserve"> the </w:t>
-            </w:r>
-            <w:r>
-              <w:rPr>
-                <w:sz w:val="24"/>
-                <w:szCs w:val="24"/>
-              </w:rPr>
-              <w:t xml:space="preserve">top </w:t>
-            </w:r>
-            <w:r>
-              <w:rPr>
-                <w:sz w:val="24"/>
-                <w:szCs w:val="24"/>
-              </w:rPr>
-              <w:t>5</w:t>
-            </w:r>
-            <w:r>
-              <w:rPr>
-                <w:sz w:val="24"/>
-                <w:szCs w:val="24"/>
-              </w:rPr>
-              <w:t xml:space="preserve"> geographic </w:t>
-            </w:r>
-            <w:r>
-              <w:rPr>
-                <w:sz w:val="24"/>
-                <w:szCs w:val="24"/>
-              </w:rPr>
-              <w:t xml:space="preserve">areas that are highly affected by </w:t>
+              <w:t xml:space="preserve"> </w:t>
+            </w:r>
+            <w:r>
+              <w:rPr>
+                <w:sz w:val="24"/>
+                <w:szCs w:val="24"/>
+              </w:rPr>
+              <w:t xml:space="preserve">geographic </w:t>
+            </w:r>
+            <w:r>
+              <w:rPr>
+                <w:sz w:val="24"/>
+                <w:szCs w:val="24"/>
+              </w:rPr>
+              <w:t xml:space="preserve">areas are </w:t>
+            </w:r>
+            <w:r>
+              <w:rPr>
+                <w:sz w:val="24"/>
+                <w:szCs w:val="24"/>
+              </w:rPr>
+              <w:t>most</w:t>
+            </w:r>
+            <w:r>
+              <w:rPr>
+                <w:sz w:val="24"/>
+                <w:szCs w:val="24"/>
+              </w:rPr>
+              <w:t xml:space="preserve"> affected by </w:t>
             </w:r>
             <w:proofErr w:type="spellStart"/>
             <w:r>
@@ -434,7 +418,6 @@
               </w:rPr>
               <w:t xml:space="preserve"> </w:t>
             </w:r>
-            <w:proofErr w:type="gramStart"/>
             <w:r>
               <w:rPr>
                 <w:sz w:val="24"/>
@@ -447,9 +430,8 @@
                 <w:sz w:val="24"/>
                 <w:szCs w:val="24"/>
               </w:rPr>
-              <w:t xml:space="preserve"> ?</w:t>
-            </w:r>
-            <w:proofErr w:type="gramEnd"/>
+              <w:t>?</w:t>
+            </w:r>
             <w:r>
               <w:rPr>
                 <w:sz w:val="24"/>
@@ -475,7 +457,14 @@
                 <w:sz w:val="24"/>
                 <w:szCs w:val="24"/>
               </w:rPr>
-              <w:t>Plot possible correlations between</w:t>
+              <w:t>Plot</w:t>
+            </w:r>
+            <w:r>
+              <w:rPr>
+                <w:sz w:val="24"/>
+                <w:szCs w:val="24"/>
+              </w:rPr>
+              <w:t xml:space="preserve"> possible correlations between</w:t>
             </w:r>
             <w:r>
               <w:rPr>
@@ -555,71 +544,14 @@
                 <w:sz w:val="24"/>
                 <w:szCs w:val="24"/>
               </w:rPr>
-              <w:t>weather conditions; also</w:t>
-            </w:r>
-            <w:r>
-              <w:rPr>
-                <w:sz w:val="24"/>
-                <w:szCs w:val="24"/>
-              </w:rPr>
-              <w:t xml:space="preserve"> draw statistical inferences based on the results</w:t>
-            </w:r>
-          </w:p>
-          <w:p>
-            <w:pPr>
-              <w:pStyle w:val="ListParagraph"/>
-              <w:numPr>
-                <w:ilvl w:val="0"/>
-                <w:numId w:val="2"/>
-              </w:numPr>
-              <w:rPr>
-                <w:sz w:val="24"/>
-                <w:szCs w:val="24"/>
-              </w:rPr>
-            </w:pPr>
-            <w:r>
-              <w:rPr>
-                <w:sz w:val="24"/>
-                <w:szCs w:val="24"/>
-              </w:rPr>
-              <w:t>Plot possible correlations between</w:t>
-            </w:r>
-            <w:r>
-              <w:rPr>
-                <w:sz w:val="24"/>
-                <w:szCs w:val="24"/>
-              </w:rPr>
-              <w:t xml:space="preserve"> </w:t>
-            </w:r>
-            <w:proofErr w:type="spellStart"/>
-            <w:r>
-              <w:rPr>
-                <w:sz w:val="24"/>
-                <w:szCs w:val="24"/>
-              </w:rPr>
-              <w:t>covid</w:t>
-            </w:r>
-            <w:proofErr w:type="spellEnd"/>
-            <w:r>
-              <w:rPr>
-                <w:sz w:val="24"/>
-                <w:szCs w:val="24"/>
-              </w:rPr>
-              <w:t xml:space="preserve"> cases and population density;</w:t>
-            </w:r>
-            <w:r>
-              <w:rPr>
-                <w:sz w:val="24"/>
-                <w:szCs w:val="24"/>
-              </w:rPr>
-              <w:t xml:space="preserve"> </w:t>
-            </w:r>
-            <w:r>
-              <w:rPr>
-                <w:sz w:val="24"/>
-                <w:szCs w:val="24"/>
-              </w:rPr>
-              <w:t>also</w:t>
+              <w:t>mobility patterns</w:t>
+            </w:r>
+            <w:r>
+              <w:rPr>
+                <w:sz w:val="24"/>
+                <w:szCs w:val="24"/>
+              </w:rPr>
+              <w:t>; also</w:t>
             </w:r>
             <w:r>
               <w:rPr>
@@ -769,7 +701,21 @@
                 <w:sz w:val="24"/>
                 <w:szCs w:val="24"/>
               </w:rPr>
-              <w:t>, Weather API, Google Maps API, Census Data</w:t>
+              <w:t xml:space="preserve">, Weather API, Google Maps API, </w:t>
+            </w:r>
+            <w:r>
+              <w:rPr>
+                <w:sz w:val="24"/>
+                <w:szCs w:val="24"/>
+              </w:rPr>
+              <w:t xml:space="preserve">Apple Mobility Data, </w:t>
+            </w:r>
+            <w:r>
+              <w:rPr>
+                <w:sz w:val="24"/>
+                <w:szCs w:val="24"/>
+              </w:rPr>
+              <w:t>Census Data</w:t>
             </w:r>
           </w:p>
         </w:tc>

</xml_diff>